<commit_message>
generally dc about outs & type of throw in a game small change in terminology
</commit_message>
<xml_diff>
--- a/Analysis/1.a - Project Description.docx
+++ b/Analysis/1.a - Project Description.docx
@@ -90,11 +90,29 @@
         <w:t xml:space="preserve">, average home team score and away team score, etc. If they instead choose a single game, they will be offered much more information to work with as they will be to view. Initially, most of the data that will be displayed on the application will be computed statistics that are collected through aggregations on the data in the tables. These can include </w:t>
       </w:r>
       <w:r>
-        <w:t xml:space="preserve">global stats like total hits from each team, total outs, as well as individual stats for each batter and pitcher that played in the specific game. There are many different types of plays that can take place in a game whether it be the event that took place from a batter, the type of throw the pitcher used, the speed of the throw, etc. We can take all this data and compute interesting </w:t>
+        <w:t xml:space="preserve">global stats like total hits from each team, total </w:t>
+      </w:r>
+      <w:r>
+        <w:t>runs</w:t>
+      </w:r>
+      <w:r>
+        <w:t xml:space="preserve">, as well as individual stats for each batter and pitcher that played in the specific game. There are many different types of plays that can take place in a game whether it be the event that took place from a batter, the </w:t>
+      </w:r>
+      <w:r>
+        <w:t>number of strikeouts</w:t>
+      </w:r>
+      <w:r>
+        <w:t xml:space="preserve"> </w:t>
+      </w:r>
+      <w:r>
+        <w:t xml:space="preserve">from </w:t>
+      </w:r>
+      <w:r>
+        <w:t xml:space="preserve">the pitcher, the speed of the throw, etc. We can take all this data and compute </w:t>
       </w:r>
       <w:r>
         <w:lastRenderedPageBreak/>
-        <w:t xml:space="preserve">information that will be presented to the user and allow them to see a player’s performance for that game. </w:t>
+        <w:t xml:space="preserve">interesting information that will be presented to the user and allow them to see a player’s performance for that game. </w:t>
       </w:r>
     </w:p>
     <w:p>

</xml_diff>